<commit_message>
about background images in sections, ive added rol=img and aria label, changed algo with short description and changed the arrows in top and bottom (main)
</commit_message>
<xml_diff>
--- a/readme.docx
+++ b/readme.docx
@@ -16,30 +16,6 @@
           <w:highlight w:val="none"/>
         </w:rPr>
       </w:r>
-    </w:p>
-    <w:p>
-      <w:pPr>
-        <w:rPr>
-          <w:highlight w:val="none"/>
-        </w:rPr>
-      </w:pPr>
-      <w:r>
-        <w:rPr>
-          <w:highlight w:val="none"/>
-        </w:rPr>
-        <w:t xml:space="preserve">Arme la pagina teniendo en mente mobile first, y ta</w:t>
-      </w:r>
-      <w:r>
-        <w:rPr>
-          <w:highlight w:val="none"/>
-        </w:rPr>
-        <w:t xml:space="preserve">mbien que hay mobiles incluso mas pequeños que los que acostumbrados. Para eso utilice varias mediaqueries donde en primer lugar modifique el font-size del html,  con lo que se modificaban todas las medidas en rem. Use medidas relativas (rem, %, vm y vh). </w:t>
-      </w:r>
-      <w:r>
-        <w:rPr>
-          <w:highlight w:val="none"/>
-        </w:rPr>
-      </w:r>
       <w:r>
         <w:rPr>
           <w:highlight w:val="none"/>
@@ -56,7 +32,13 @@
         <w:rPr>
           <w:highlight w:val="none"/>
         </w:rPr>
-        <w:t xml:space="preserve">Para las dos primeras section, utilice texto sugerido por IA (sugeri actividades).</w:t>
+        <w:t xml:space="preserve">Arme la pagina teniendo en mente mobile first, y ta</w:t>
+      </w:r>
+      <w:r>
+        <w:rPr>
+          <w:highlight w:val="none"/>
+        </w:rPr>
+        <w:t xml:space="preserve">mbien que hay mobiles incluso mas pequeños que los que acostumbrados. Para eso utilice varias mediaqueries donde en primer lugar modifique el font-size del html,  con lo que se modificaban todas las medidas en rem. Use medidas relativas (rem, %, vm y vh). </w:t>
       </w:r>
       <w:r>
         <w:rPr>
@@ -79,7 +61,7 @@
         <w:rPr>
           <w:highlight w:val="none"/>
         </w:rPr>
-        <w:t xml:space="preserve">En la pagina principal los links de la nav bar conectan con las secciones del main y con el footer, asi como con la pagina de contacto.</w:t>
+        <w:t xml:space="preserve">Para las dos primeras section, utilice texto sugerido por IA (sugeri actividades).</w:t>
       </w:r>
       <w:r>
         <w:rPr>
@@ -102,7 +84,7 @@
         <w:rPr>
           <w:highlight w:val="none"/>
         </w:rPr>
-        <w:t xml:space="preserve">Habia incluido un scroll up pero como tenia js lo quite, y preferi incluir iconos fontawesome para los hipervinculos internos.</w:t>
+        <w:t xml:space="preserve">En la pagina principal los links de la nav bar conectan con las secciones del main y con el footer, asi como con la pagina de contacto.</w:t>
       </w:r>
       <w:r>
         <w:rPr>
@@ -125,7 +107,7 @@
         <w:rPr>
           <w:highlight w:val="none"/>
         </w:rPr>
-        <w:t xml:space="preserve">Usando mediaqueries cambie el tamaño y disposicion de elementos , visibilice algunos y desapareci otros.</w:t>
+        <w:t xml:space="preserve">Habia incluido un scroll up pero como tenia js lo quite, y preferi incluir iconos fontawesome para los hipervinculos internos.</w:t>
       </w:r>
       <w:r>
         <w:rPr>
@@ -148,13 +130,7 @@
         <w:rPr>
           <w:highlight w:val="none"/>
         </w:rPr>
-        <w:t xml:space="preserve">Declare</w:t>
-      </w:r>
-      <w:r>
-        <w:rPr>
-          <w:highlight w:val="none"/>
-        </w:rPr>
-        <w:t xml:space="preserve"> la paleta de colores y use variables, como se vio en clase. Linkee el css a google fonts para las dos fuentes pedidas, poppins fue usada para todo el documento, y belanosima para el nombre del instituto. Las imagenes son jpg, salvo el flavicon que es png.</w:t>
+        <w:t xml:space="preserve">Usando mediaqueries cambie el tamaño y disposicion de elementos , visibilice algunos y desapareci otros.</w:t>
       </w:r>
       <w:r>
         <w:rPr>
@@ -177,7 +153,13 @@
         <w:rPr>
           <w:highlight w:val="none"/>
         </w:rPr>
-        <w:t xml:space="preserve">Use un iframe de google maps para el footer, y los iconos de redes se conectan a las mismas, asi como el telefono, email (tambien tienen hipervinculos).</w:t>
+        <w:t xml:space="preserve">Declare</w:t>
+      </w:r>
+      <w:r>
+        <w:rPr>
+          <w:highlight w:val="none"/>
+        </w:rPr>
+        <w:t xml:space="preserve"> la paleta de colores y use variables, como se vio en clase. Linkee el css a google fonts para las dos fuentes pedidas, poppins fue usada para todo el documento, y belanosima para el nombre del instituto. Las imagenes son jpg, salvo el flavicon que es png.</w:t>
       </w:r>
       <w:r>
         <w:rPr>
@@ -200,7 +182,7 @@
         <w:rPr>
           <w:highlight w:val="none"/>
         </w:rPr>
-        <w:t xml:space="preserve">Valide el html y css con W3consortium. El formulario de la pagina de contacto se conecta con u sitio sugerido. Las imagenes tambien se obtuvieron de sitios recomendados en la consigna. </w:t>
+        <w:t xml:space="preserve">Use un iframe de google maps para el footer, y los iconos de redes se conectan a las mismas, asi como el telefono, email (tambien tienen hipervinculos).</w:t>
       </w:r>
       <w:r>
         <w:rPr>
@@ -223,7 +205,7 @@
         <w:rPr>
           <w:highlight w:val="none"/>
         </w:rPr>
-        <w:t xml:space="preserve">Me maneje con un repositorio local y otro remoto que actualice varias veces al dia. Hice una github page y una en netlify, vinculada al repo de github mio.</w:t>
+        <w:t xml:space="preserve">Valide el html y css con W3consortium. El formulario de la pagina de contacto se conecta con u sitio sugerido. Las imagenes tambien se obtuvieron de sitios recomendados en la consigna. </w:t>
       </w:r>
       <w:r>
         <w:rPr>
@@ -246,6 +228,12 @@
         <w:rPr>
           <w:highlight w:val="none"/>
         </w:rPr>
+        <w:t xml:space="preserve">Me maneje con un repositorio local y otro remoto que actualice varias veces al dia. Hice una github page y una en netlify, vinculada al repo de github mio.</w:t>
+      </w:r>
+      <w:r>
+        <w:rPr>
+          <w:highlight w:val="none"/>
+        </w:rPr>
       </w:r>
       <w:r>
         <w:rPr>
@@ -263,7 +251,11 @@
         <w:rPr>
           <w:highlight w:val="none"/>
         </w:rPr>
-        <w:t xml:space="preserve">Update 20/7/23</w:t>
+      </w:r>
+      <w:r>
+        <w:rPr>
+          <w:highlight w:val="none"/>
+        </w:rPr>
       </w:r>
       <w:r>
         <w:rPr>
@@ -281,7 +273,12 @@
         <w:rPr>
           <w:highlight w:val="none"/>
         </w:rPr>
-        <w:t xml:space="preserve">Hice dos versiones: una con flex y notacion BEM, la que presento para el tp integrador</w:t>
+        <w:t xml:space="preserve">Update 20/7/23</w:t>
+      </w:r>
+      <w:r>
+        <w:rPr>
+          <w:highlight w:val="none"/>
+        </w:rPr>
       </w:r>
       <w:r>
         <w:rPr>
@@ -299,7 +296,12 @@
         <w:rPr>
           <w:highlight w:val="none"/>
         </w:rPr>
-        <w:t xml:space="preserve">En esta version en la seccion de propuestas hice los octogonitos como estaban en el sketch pero en distinta disposicion. El formulario tiene etiquetas convencionales y placeholder. Nav colapsable con css</w:t>
+        <w:t xml:space="preserve">Hice dos versiones: una con flex y notacion BEM, la que presento para el tp integrador</w:t>
+      </w:r>
+      <w:r>
+        <w:rPr>
+          <w:highlight w:val="none"/>
+        </w:rPr>
       </w:r>
       <w:r>
         <w:rPr>
@@ -317,6 +319,7 @@
         <w:rPr>
           <w:highlight w:val="none"/>
         </w:rPr>
+        <w:t xml:space="preserve">En esta version en la seccion de propuestas hice los octogonitos como estaban en el sketch pero en distinta disposicion. El formulario tiene etiquetas convencionales y placeholder. Nav colapsable con css</w:t>
       </w:r>
       <w:r>
         <w:rPr>
@@ -328,7 +331,24 @@
           <w:highlight w:val="none"/>
         </w:rPr>
       </w:r>
-      <w:hyperlink r:id="rId8" w:tooltip="https://github.com/gbdadx/ProyectoIntegradorWebUNTREFSCHOOL..git" w:history="1">
+    </w:p>
+    <w:p>
+      <w:pPr>
+        <w:rPr>
+          <w:highlight w:val="none"/>
+        </w:rPr>
+      </w:pPr>
+      <w:r>
+        <w:rPr>
+          <w:highlight w:val="none"/>
+        </w:rPr>
+      </w:r>
+      <w:r>
+        <w:rPr>
+          <w:highlight w:val="none"/>
+        </w:rPr>
+      </w:r>
+      <w:hyperlink r:id="rId9" w:tooltip="https://github.com/gbdadx/ProyectoIntegradorWebUNTREFSCHOOL..git" w:history="1">
         <w:r>
           <w:rPr>
             <w:rStyle w:val="812"/>
@@ -360,6 +380,11 @@
           <w:highlight w:val="none"/>
         </w:rPr>
       </w:r>
+      <w:r>
+        <w:rPr>
+          <w:highlight w:val="none"/>
+        </w:rPr>
+      </w:r>
     </w:p>
     <w:p>
       <w:pPr>
@@ -377,7 +402,7 @@
           <w:highlight w:val="none"/>
         </w:rPr>
       </w:r>
-      <w:hyperlink r:id="rId9" w:tooltip="https://gbdadx.github.io/ProyectoIntegradorWebUNTREFSCHOOL./" w:history="1">
+      <w:hyperlink r:id="rId10" w:tooltip="https://gbdadx.github.io/ProyectoIntegradorWebUNTREFSCHOOL./" w:history="1">
         <w:r>
           <w:rPr>
             <w:rStyle w:val="812"/>
@@ -404,7 +429,6 @@
         </w:rPr>
         <w:t xml:space="preserve"> (github pages)</w:t>
       </w:r>
-      <w:r/>
       <w:r>
         <w:rPr>
           <w:highlight w:val="none"/>
@@ -432,19 +456,6 @@
           <w:highlight w:val="none"/>
         </w:rPr>
       </w:r>
-    </w:p>
-    <w:p>
-      <w:pPr>
-        <w:rPr>
-          <w:highlight w:val="none"/>
-        </w:rPr>
-      </w:pPr>
-      <w:r>
-        <w:rPr>
-          <w:highlight w:val="none"/>
-        </w:rPr>
-        <w:t xml:space="preserve">Otra con Bootstrap, en esta version en la seccion de propuestas implemente un carrousell. El formulario tiene floating labels. Nav colapsable con bootatrap</w:t>
-      </w:r>
       <w:r>
         <w:rPr>
           <w:highlight w:val="none"/>
@@ -461,13 +472,36 @@
         <w:rPr>
           <w:highlight w:val="none"/>
         </w:rPr>
+        <w:t xml:space="preserve">Otra con Bootstrap, en esta version en la seccion de propuestas implemente un carrousell. El formulario tiene floating labels. Nav colapsable con bootatrap</w:t>
       </w:r>
       <w:r>
         <w:rPr>
           <w:highlight w:val="none"/>
         </w:rPr>
       </w:r>
-      <w:hyperlink r:id="rId10" w:tooltip="https://github.com/gbdadx/UntrefIntegradorConBootstrap.git" w:history="1">
+      <w:r>
+        <w:rPr>
+          <w:highlight w:val="none"/>
+        </w:rPr>
+      </w:r>
+    </w:p>
+    <w:p>
+      <w:pPr>
+        <w:rPr>
+          <w:highlight w:val="none"/>
+        </w:rPr>
+      </w:pPr>
+      <w:r>
+        <w:rPr>
+          <w:highlight w:val="none"/>
+        </w:rPr>
+      </w:r>
+      <w:r>
+        <w:rPr>
+          <w:highlight w:val="none"/>
+        </w:rPr>
+      </w:r>
+      <w:hyperlink r:id="rId11" w:tooltip="https://github.com/gbdadx/UntrefIntegradorConBootstrap.git" w:history="1">
         <w:r>
           <w:rPr>
             <w:rStyle w:val="812"/>
@@ -497,6 +531,11 @@
           <w:highlight w:val="none"/>
         </w:rPr>
       </w:r>
+      <w:r>
+        <w:rPr>
+          <w:highlight w:val="none"/>
+        </w:rPr>
+      </w:r>
     </w:p>
     <w:p>
       <w:pPr>
@@ -514,7 +553,7 @@
           <w:highlight w:val="none"/>
         </w:rPr>
       </w:r>
-      <w:hyperlink r:id="rId11" w:tooltip="https://gbdadx.github.io/UntrefIntegradorConBootstrap/" w:history="1">
+      <w:hyperlink r:id="rId12" w:tooltip="https://gbdadx.github.io/UntrefIntegradorConBootstrap/" w:history="1">
         <w:r>
           <w:rPr>
             <w:rStyle w:val="812"/>
@@ -540,6 +579,526 @@
           <w:highlight w:val="none"/>
         </w:rPr>
       </w:r>
+      <w:r>
+        <w:rPr>
+          <w:highlight w:val="none"/>
+        </w:rPr>
+      </w:r>
+    </w:p>
+    <w:p>
+      <w:pPr>
+        <w:rPr>
+          <w:highlight w:val="none"/>
+        </w:rPr>
+      </w:pPr>
+      <w:r>
+        <w:rPr>
+          <w:highlight w:val="none"/>
+        </w:rPr>
+      </w:r>
+      <w:r>
+        <w:rPr>
+          <w:highlight w:val="none"/>
+        </w:rPr>
+        <w:t xml:space="preserve">1/8/2023: luego del feedback</w:t>
+      </w:r>
+      <w:r/>
+    </w:p>
+    <w:p>
+      <w:pPr>
+        <w:ind w:left="0" w:right="0" w:firstLine="0"/>
+        <w:spacing w:line="285" w:lineRule="atLeast"/>
+        <w:pBdr>
+          <w:top w:val="none" w:color="000000" w:sz="4" w:space="0"/>
+          <w:left w:val="none" w:color="000000" w:sz="4" w:space="0"/>
+          <w:bottom w:val="none" w:color="000000" w:sz="4" w:space="0"/>
+          <w:right w:val="none" w:color="000000" w:sz="4" w:space="0"/>
+        </w:pBdr>
+      </w:pPr>
+      <w:r>
+        <w:rPr>
+          <w:rFonts w:ascii="Consolas" w:hAnsi="Consolas" w:eastAsia="Consolas" w:cs="Consolas"/>
+          <w:color w:val="eeffff"/>
+          <w:sz w:val="21"/>
+        </w:rPr>
+        <w:t xml:space="preserve"> </w:t>
+      </w:r>
+      <w:r>
+        <w:rPr>
+          <w:rFonts w:ascii="Consolas" w:hAnsi="Consolas" w:eastAsia="Consolas" w:cs="Consolas"/>
+          <w:i/>
+          <w:color w:val="3cb371"/>
+          <w:sz w:val="21"/>
+        </w:rPr>
+        <w:t xml:space="preserve">&lt;!-- por la complejidad del diseño del octagono la imagen no queda bien si la incorporo desde el html, y debo hacerlo desde </w:t>
+      </w:r>
+      <w:r>
+        <w:rPr>
+          <w:rFonts w:ascii="Consolas" w:hAnsi="Consolas" w:eastAsia="Consolas" w:cs="Consolas"/>
+          <w:i/>
+          <w:color w:val="3cb371"/>
+          <w:sz w:val="21"/>
+        </w:rPr>
+        <w:t xml:space="preserve">css. una solucion parcial que encontre fue reemplazar los divs por span, y agregar el atributo role="img"</w:t>
+      </w:r>
+      <w:r/>
+      <w:r>
+        <w:rPr>
+          <w:rFonts w:ascii="Consolas" w:hAnsi="Consolas" w:eastAsia="Consolas" w:cs="Consolas"/>
+          <w:sz w:val="21"/>
+        </w:rPr>
+      </w:r>
+    </w:p>
+    <w:p>
+      <w:pPr>
+        <w:ind w:left="0" w:right="0" w:firstLine="0"/>
+        <w:spacing w:line="285" w:lineRule="atLeast"/>
+        <w:rPr>
+          <w:rFonts w:ascii="Consolas" w:hAnsi="Consolas" w:eastAsia="Consolas" w:cs="Consolas"/>
+          <w:bCs/>
+          <w:i/>
+          <w:color w:val="3cb371"/>
+          <w:sz w:val="21"/>
+          <w:szCs w:val="21"/>
+        </w:rPr>
+        <w:pBdr>
+          <w:top w:val="none" w:color="000000" w:sz="4" w:space="0"/>
+          <w:left w:val="none" w:color="000000" w:sz="4" w:space="0"/>
+          <w:bottom w:val="none" w:color="000000" w:sz="4" w:space="0"/>
+          <w:right w:val="none" w:color="000000" w:sz="4" w:space="0"/>
+        </w:pBdr>
+      </w:pPr>
+      <w:r>
+        <w:rPr>
+          <w:rFonts w:ascii="Consolas" w:hAnsi="Consolas" w:eastAsia="Consolas" w:cs="Consolas"/>
+          <w:i/>
+          <w:color w:val="3cb371"/>
+          <w:sz w:val="21"/>
+        </w:rPr>
+        <w:t xml:space="preserve">  y aria-label (en stack overflow y w3c  </w:t>
+      </w:r>
+      <w:r>
+        <w:rPr>
+          <w:rFonts w:ascii="Consolas" w:hAnsi="Consolas" w:eastAsia="Consolas" w:cs="Consolas"/>
+          <w:i/>
+          <w:color w:val="3cb371"/>
+          <w:sz w:val="21"/>
+        </w:rPr>
+        <w:t xml:space="preserve">http://www.davidmacd.com/blog/alternate-text-for-css-background-images.html</w:t>
+      </w:r>
+      <w:r>
+        <w:rPr>
+          <w:rFonts w:ascii="Consolas" w:hAnsi="Consolas" w:eastAsia="Consolas" w:cs="Consolas"/>
+          <w:i/>
+          <w:color w:val="3cb371"/>
+          <w:sz w:val="21"/>
+        </w:rPr>
+      </w:r>
+      <w:r>
+        <w:rPr>
+          <w:rFonts w:ascii="Consolas" w:hAnsi="Consolas" w:eastAsia="Consolas" w:cs="Consolas"/>
+          <w:sz w:val="21"/>
+        </w:rPr>
+      </w:r>
+    </w:p>
+    <w:p>
+      <w:pPr>
+        <w:ind w:left="0" w:right="0" w:firstLine="0"/>
+        <w:spacing w:line="285" w:lineRule="atLeast"/>
+        <w:rPr>
+          <w:rFonts w:ascii="Consolas" w:hAnsi="Consolas" w:eastAsia="Consolas" w:cs="Consolas"/>
+          <w:sz w:val="21"/>
+          <w:szCs w:val="21"/>
+          <w:highlight w:val="none"/>
+        </w:rPr>
+        <w:pBdr>
+          <w:top w:val="none" w:color="000000" w:sz="4" w:space="0"/>
+          <w:left w:val="none" w:color="000000" w:sz="4" w:space="0"/>
+          <w:bottom w:val="none" w:color="000000" w:sz="4" w:space="0"/>
+          <w:right w:val="none" w:color="000000" w:sz="4" w:space="0"/>
+        </w:pBdr>
+      </w:pPr>
+      <w:r>
+        <w:rPr>
+          <w:rFonts w:ascii="Consolas" w:hAnsi="Consolas" w:eastAsia="Consolas" w:cs="Consolas"/>
+          <w:i/>
+          <w:color w:val="3cb371"/>
+          <w:sz w:val="21"/>
+        </w:rPr>
+      </w:r>
+      <w:r>
+        <w:rPr>
+          <w:rFonts w:ascii="Consolas" w:hAnsi="Consolas" w:eastAsia="Consolas" w:cs="Consolas"/>
+          <w:i/>
+          <w:color w:val="3cb371"/>
+          <w:sz w:val="21"/>
+        </w:rPr>
+        <w:t xml:space="preserve">--&gt;</w:t>
+      </w:r>
+      <w:r>
+        <w:rPr>
+          <w:rFonts w:ascii="Consolas" w:hAnsi="Consolas" w:eastAsia="Consolas" w:cs="Consolas"/>
+          <w:sz w:val="21"/>
+        </w:rPr>
+      </w:r>
+      <w:r/>
+    </w:p>
+    <w:p>
+      <w:pPr>
+        <w:pStyle w:val="656"/>
+        <w:ind w:left="0" w:right="0" w:firstLine="0"/>
+        <w:spacing w:before="0" w:line="68" w:lineRule="atLeast"/>
+        <w:shd w:val="clear" w:color="ffffff" w:fill="ffffff"/>
+        <w:pBdr>
+          <w:top w:val="none" w:color="000000" w:sz="4" w:space="0"/>
+          <w:left w:val="none" w:color="000000" w:sz="4" w:space="0"/>
+          <w:bottom w:val="none" w:color="000000" w:sz="4" w:space="0"/>
+          <w:right w:val="none" w:color="000000" w:sz="4" w:space="0"/>
+        </w:pBdr>
+      </w:pPr>
+      <w:r>
+        <w:rPr>
+          <w:rFonts w:ascii="Roboto" w:hAnsi="Roboto" w:eastAsia="Roboto" w:cs="Roboto"/>
+          <w:b/>
+          <w:color w:val="730204"/>
+        </w:rPr>
+        <w:t xml:space="preserve">Summary</w:t>
+      </w:r>
+      <w:r/>
+    </w:p>
+    <w:p>
+      <w:pPr>
+        <w:pStyle w:val="834"/>
+        <w:numPr>
+          <w:ilvl w:val="0"/>
+          <w:numId w:val="1"/>
+        </w:numPr>
+        <w:ind w:right="0"/>
+        <w:pBdr>
+          <w:top w:val="none" w:color="000000" w:sz="4" w:space="0"/>
+          <w:left w:val="none" w:color="000000" w:sz="4" w:space="0"/>
+          <w:bottom w:val="none" w:color="000000" w:sz="4" w:space="0"/>
+          <w:right w:val="none" w:color="000000" w:sz="4" w:space="0"/>
+        </w:pBdr>
+      </w:pPr>
+      <w:r>
+        <w:rPr>
+          <w:rFonts w:ascii="Roboto" w:hAnsi="Roboto" w:eastAsia="Roboto" w:cs="Roboto"/>
+          <w:color w:val="212529"/>
+          <w:sz w:val="24"/>
+        </w:rPr>
+        <w:t xml:space="preserve">Try not to use CSS for important informational images</w:t>
+      </w:r>
+      <w:r/>
+    </w:p>
+    <w:p>
+      <w:pPr>
+        <w:pStyle w:val="834"/>
+        <w:numPr>
+          <w:ilvl w:val="0"/>
+          <w:numId w:val="1"/>
+        </w:numPr>
+        <w:ind w:right="0"/>
+        <w:pBdr>
+          <w:top w:val="none" w:color="000000" w:sz="4" w:space="0"/>
+          <w:left w:val="none" w:color="000000" w:sz="4" w:space="0"/>
+          <w:bottom w:val="none" w:color="000000" w:sz="4" w:space="0"/>
+          <w:right w:val="none" w:color="000000" w:sz="4" w:space="0"/>
+        </w:pBdr>
+      </w:pPr>
+      <w:r>
+        <w:rPr>
+          <w:rFonts w:ascii="Roboto" w:hAnsi="Roboto" w:eastAsia="Roboto" w:cs="Roboto"/>
+          <w:color w:val="212529"/>
+          <w:sz w:val="24"/>
+        </w:rPr>
+        <w:t xml:space="preserve">For ambient images that are CSS, it is a courtesy to provide alternate text. When doing so, place image in its own empty</w:t>
+      </w:r>
+      <w:r>
+        <w:rPr>
+          <w:rFonts w:ascii="Arial" w:hAnsi="Arial" w:eastAsia="Arial" w:cs="Arial"/>
+          <w:color w:val="c7254e"/>
+          <w:sz w:val="19"/>
+        </w:rPr>
+        <w:t xml:space="preserve">&lt;span&gt;</w:t>
+      </w:r>
+      <w:r>
+        <w:rPr>
+          <w:rFonts w:ascii="Roboto" w:hAnsi="Roboto" w:eastAsia="Roboto" w:cs="Roboto"/>
+          <w:color w:val="212529"/>
+          <w:sz w:val="24"/>
+        </w:rPr>
+        <w:t xml:space="preserve"> with an </w:t>
+      </w:r>
+      <w:r>
+        <w:rPr>
+          <w:rFonts w:ascii="Arial" w:hAnsi="Arial" w:eastAsia="Arial" w:cs="Arial"/>
+          <w:color w:val="c7254e"/>
+          <w:sz w:val="19"/>
+        </w:rPr>
+        <w:t xml:space="preserve">aria-label</w:t>
+      </w:r>
+      <w:r>
+        <w:rPr>
+          <w:rFonts w:ascii="Roboto" w:hAnsi="Roboto" w:eastAsia="Roboto" w:cs="Roboto"/>
+          <w:color w:val="212529"/>
+          <w:sz w:val="24"/>
+        </w:rPr>
+        <w:t xml:space="preserve"> and </w:t>
+      </w:r>
+      <w:r>
+        <w:rPr>
+          <w:rFonts w:ascii="Arial" w:hAnsi="Arial" w:eastAsia="Arial" w:cs="Arial"/>
+          <w:color w:val="c7254e"/>
+          <w:sz w:val="19"/>
+        </w:rPr>
+        <w:t xml:space="preserve">role="img.</w:t>
+      </w:r>
+      <w:r>
+        <w:rPr>
+          <w:rFonts w:ascii="Roboto" w:hAnsi="Roboto" w:eastAsia="Roboto" w:cs="Roboto"/>
+          <w:color w:val="212529"/>
+          <w:sz w:val="24"/>
+        </w:rPr>
+        <w:t xml:space="preserve">This is also true, in a situation where CSS must be used for information content.</w:t>
+      </w:r>
+      <w:r/>
+    </w:p>
+    <w:p>
+      <w:pPr>
+        <w:pStyle w:val="834"/>
+        <w:numPr>
+          <w:ilvl w:val="0"/>
+          <w:numId w:val="1"/>
+        </w:numPr>
+        <w:ind w:right="0"/>
+        <w:pBdr>
+          <w:top w:val="none" w:color="000000" w:sz="4" w:space="0"/>
+          <w:left w:val="none" w:color="000000" w:sz="4" w:space="0"/>
+          <w:bottom w:val="none" w:color="000000" w:sz="4" w:space="0"/>
+          <w:right w:val="none" w:color="000000" w:sz="4" w:space="0"/>
+        </w:pBdr>
+      </w:pPr>
+      <w:r>
+        <w:rPr>
+          <w:rFonts w:ascii="Roboto" w:hAnsi="Roboto" w:eastAsia="Roboto" w:cs="Roboto"/>
+          <w:color w:val="212529"/>
+          <w:sz w:val="24"/>
+        </w:rPr>
+        <w:t xml:space="preserve">If the </w:t>
+      </w:r>
+      <w:r>
+        <w:rPr>
+          <w:rFonts w:ascii="Arial" w:hAnsi="Arial" w:eastAsia="Arial" w:cs="Arial"/>
+          <w:color w:val="c7254e"/>
+          <w:sz w:val="19"/>
+        </w:rPr>
+        <w:t xml:space="preserve">&lt;div&gt; </w:t>
+      </w:r>
+      <w:r>
+        <w:rPr>
+          <w:rFonts w:ascii="Roboto" w:hAnsi="Roboto" w:eastAsia="Roboto" w:cs="Roboto"/>
+          <w:color w:val="212529"/>
+          <w:sz w:val="24"/>
+        </w:rPr>
+        <w:t xml:space="preserve">with the CSS image absolutely MUST contain other content, then provide an empty </w:t>
+      </w:r>
+      <w:r>
+        <w:rPr>
+          <w:rFonts w:ascii="Arial" w:hAnsi="Arial" w:eastAsia="Arial" w:cs="Arial"/>
+          <w:color w:val="c7254e"/>
+          <w:sz w:val="19"/>
+        </w:rPr>
+        <w:t xml:space="preserve">&lt;span&gt;</w:t>
+      </w:r>
+      <w:r>
+        <w:rPr>
+          <w:rFonts w:ascii="Roboto" w:hAnsi="Roboto" w:eastAsia="Roboto" w:cs="Roboto"/>
+          <w:color w:val="212529"/>
+          <w:sz w:val="24"/>
+        </w:rPr>
+        <w:t xml:space="preserve"> with an </w:t>
+      </w:r>
+      <w:r>
+        <w:rPr>
+          <w:rFonts w:ascii="Arial" w:hAnsi="Arial" w:eastAsia="Arial" w:cs="Arial"/>
+          <w:color w:val="c7254e"/>
+          <w:sz w:val="19"/>
+        </w:rPr>
+        <w:t xml:space="preserve">aria-label</w:t>
+      </w:r>
+      <w:r>
+        <w:rPr>
+          <w:rFonts w:ascii="Roboto" w:hAnsi="Roboto" w:eastAsia="Roboto" w:cs="Roboto"/>
+          <w:color w:val="212529"/>
+          <w:sz w:val="24"/>
+        </w:rPr>
+        <w:t xml:space="preserve"> and </w:t>
+      </w:r>
+      <w:r>
+        <w:rPr>
+          <w:rFonts w:ascii="Arial" w:hAnsi="Arial" w:eastAsia="Arial" w:cs="Arial"/>
+          <w:color w:val="c7254e"/>
+          <w:sz w:val="19"/>
+        </w:rPr>
+        <w:t xml:space="preserve">role="img"</w:t>
+      </w:r>
+      <w:r>
+        <w:rPr>
+          <w:rFonts w:ascii="Roboto" w:hAnsi="Roboto" w:eastAsia="Roboto" w:cs="Roboto"/>
+          <w:color w:val="212529"/>
+          <w:sz w:val="24"/>
+        </w:rPr>
+        <w:t xml:space="preserve"> immediately following the </w:t>
+      </w:r>
+      <w:r>
+        <w:rPr>
+          <w:rFonts w:ascii="Arial" w:hAnsi="Arial" w:eastAsia="Arial" w:cs="Arial"/>
+          <w:color w:val="c7254e"/>
+          <w:sz w:val="19"/>
+        </w:rPr>
+        <w:t xml:space="preserve">&lt;div&gt; </w:t>
+      </w:r>
+      <w:r>
+        <w:rPr>
+          <w:rFonts w:ascii="Roboto" w:hAnsi="Roboto" w:eastAsia="Roboto" w:cs="Roboto"/>
+          <w:color w:val="212529"/>
+          <w:sz w:val="24"/>
+        </w:rPr>
+        <w:t xml:space="preserve">that has the image.</w:t>
+      </w:r>
+      <w:r/>
+    </w:p>
+    <w:p>
+      <w:pPr>
+        <w:ind w:left="0" w:right="0" w:firstLine="0"/>
+        <w:spacing w:before="0"/>
+        <w:shd w:val="clear" w:color="ffffff" w:fill="ffffff"/>
+        <w:pBdr>
+          <w:top w:val="none" w:color="000000" w:sz="4" w:space="0"/>
+          <w:left w:val="none" w:color="000000" w:sz="4" w:space="0"/>
+          <w:bottom w:val="none" w:color="000000" w:sz="4" w:space="0"/>
+          <w:right w:val="none" w:color="000000" w:sz="4" w:space="0"/>
+        </w:pBdr>
+      </w:pPr>
+      <w:r>
+        <w:rPr>
+          <w:rFonts w:ascii="Roboto" w:hAnsi="Roboto" w:eastAsia="Roboto" w:cs="Roboto"/>
+          <w:color w:val="212529"/>
+          <w:sz w:val="24"/>
+        </w:rPr>
+        <w:t xml:space="preserve">Feel free to comment on Twitter </w:t>
+      </w:r>
+      <w:hyperlink r:id="rId13" w:tooltip="https://twitter.com/davidmacd" w:history="1">
+        <w:r>
+          <w:rPr>
+            <w:rStyle w:val="812"/>
+            <w:rFonts w:ascii="Roboto" w:hAnsi="Roboto" w:eastAsia="Roboto" w:cs="Roboto"/>
+            <w:color w:val="375dde"/>
+            <w:sz w:val="24"/>
+            <w:u w:val="none"/>
+          </w:rPr>
+          <w:t xml:space="preserve">@davidmacd</w:t>
+        </w:r>
+      </w:hyperlink>
+      <w:r/>
+      <w:r/>
+    </w:p>
+    <w:p>
+      <w:pPr>
+        <w:pStyle w:val="660"/>
+        <w:ind w:left="0" w:right="0" w:firstLine="0"/>
+        <w:spacing w:before="0" w:line="68" w:lineRule="atLeast"/>
+        <w:shd w:val="clear" w:color="ffffff" w:fill="ffffff"/>
+        <w:pBdr>
+          <w:top w:val="none" w:color="000000" w:sz="4" w:space="0"/>
+          <w:left w:val="none" w:color="000000" w:sz="4" w:space="0"/>
+          <w:bottom w:val="none" w:color="000000" w:sz="4" w:space="0"/>
+          <w:right w:val="none" w:color="000000" w:sz="4" w:space="0"/>
+        </w:pBdr>
+      </w:pPr>
+      <w:r>
+        <w:rPr>
+          <w:rFonts w:ascii="Roboto" w:hAnsi="Roboto" w:eastAsia="Roboto" w:cs="Roboto"/>
+          <w:b/>
+          <w:color w:val="212529"/>
+        </w:rPr>
+        <w:t xml:space="preserve">Author information:</w:t>
+      </w:r>
+      <w:r/>
+    </w:p>
+    <w:p>
+      <w:pPr>
+        <w:ind w:left="0" w:right="0" w:firstLine="0"/>
+        <w:spacing w:before="0"/>
+        <w:shd w:val="clear" w:color="ffffff" w:fill="ffffff"/>
+        <w:pBdr>
+          <w:top w:val="none" w:color="000000" w:sz="4" w:space="0"/>
+          <w:left w:val="none" w:color="000000" w:sz="4" w:space="0"/>
+          <w:bottom w:val="none" w:color="000000" w:sz="4" w:space="0"/>
+          <w:right w:val="none" w:color="000000" w:sz="4" w:space="0"/>
+        </w:pBdr>
+      </w:pPr>
+      <w:r>
+        <w:rPr>
+          <w:rFonts w:ascii="Roboto" w:hAnsi="Roboto" w:eastAsia="Roboto" w:cs="Roboto"/>
+          <w:color w:val="212529"/>
+          <w:sz w:val="24"/>
+        </w:rPr>
+        <w:t xml:space="preserve">David MacDonald is a veteran WCAG member, co-editor of </w:t>
+      </w:r>
+      <w:hyperlink r:id="rId14" w:tooltip="http://www.w3.org/TR/aria-in-html/" w:history="1">
+        <w:r>
+          <w:rPr>
+            <w:rStyle w:val="812"/>
+            <w:rFonts w:ascii="Roboto" w:hAnsi="Roboto" w:eastAsia="Roboto" w:cs="Roboto"/>
+            <w:color w:val="375dde"/>
+            <w:sz w:val="24"/>
+            <w:u w:val="none"/>
+          </w:rPr>
+          <w:t xml:space="preserve">Using WAI ARIA in HTML5 </w:t>
+        </w:r>
+      </w:hyperlink>
+      <w:r>
+        <w:rPr>
+          <w:rFonts w:ascii="Roboto" w:hAnsi="Roboto" w:eastAsia="Roboto" w:cs="Roboto"/>
+          <w:color w:val="212529"/>
+          <w:sz w:val="24"/>
+        </w:rPr>
+        <w:t xml:space="preserve">and HTML5 Accessibility Task Force Member. Opinions are my own.</w:t>
+      </w:r>
+      <w:r/>
+    </w:p>
+    <w:p>
+      <w:pPr>
+        <w:ind w:left="0" w:right="0" w:firstLine="0"/>
+        <w:spacing w:line="285" w:lineRule="atLeast"/>
+        <w:rPr>
+          <w:rFonts w:ascii="Consolas" w:hAnsi="Consolas" w:eastAsia="Consolas" w:cs="Consolas"/>
+          <w:sz w:val="21"/>
+          <w:szCs w:val="21"/>
+        </w:rPr>
+        <w:pBdr>
+          <w:top w:val="none" w:color="000000" w:sz="4" w:space="0"/>
+          <w:left w:val="none" w:color="000000" w:sz="4" w:space="0"/>
+          <w:bottom w:val="none" w:color="000000" w:sz="4" w:space="0"/>
+          <w:right w:val="none" w:color="000000" w:sz="4" w:space="0"/>
+        </w:pBdr>
+      </w:pPr>
+      <w:r>
+        <w:rPr>
+          <w:rFonts w:ascii="Consolas" w:hAnsi="Consolas" w:eastAsia="Consolas" w:cs="Consolas"/>
+          <w:sz w:val="21"/>
+          <w:highlight w:val="none"/>
+        </w:rPr>
+      </w:r>
+      <w:r>
+        <w:rPr>
+          <w:rFonts w:ascii="Consolas" w:hAnsi="Consolas" w:eastAsia="Consolas" w:cs="Consolas"/>
+          <w:sz w:val="21"/>
+          <w:highlight w:val="none"/>
+        </w:rPr>
+      </w:r>
     </w:p>
     <w:p>
       <w:r>
@@ -552,7 +1111,6 @@
           <w:highlight w:val="none"/>
         </w:rPr>
       </w:r>
-      <w:r/>
     </w:p>
     <w:sectPr>
       <w:footnotePr/>
@@ -619,6 +1177,143 @@
     </w:p>
   </w:footnote>
 </w:footnotes>
+</file>
+
+<file path=word/numbering.xml><?xml version="1.0" encoding="utf-8"?>
+<w:numbering xmlns:wpc="http://schemas.microsoft.com/office/word/2010/wordprocessingCanvas" xmlns:mc="http://schemas.openxmlformats.org/markup-compatibility/2006" xmlns:o="urn:schemas-microsoft-com:office:office" xmlns:r="http://schemas.openxmlformats.org/officeDocument/2006/relationships" xmlns:m="http://schemas.openxmlformats.org/officeDocument/2006/math" xmlns:v="urn:schemas-microsoft-com:vml" xmlns:wp14="http://schemas.microsoft.com/office/word/2010/wordprocessingDrawing" xmlns:wp="http://schemas.openxmlformats.org/drawingml/2006/wordprocessingDrawing" xmlns:w10="urn:schemas-microsoft-com:office:word" xmlns:w="http://schemas.openxmlformats.org/wordprocessingml/2006/main" xmlns:w14="http://schemas.microsoft.com/office/word/2010/wordml" xmlns:w15="http://schemas.microsoft.com/office/word/2012/wordml" xmlns:wpg="http://schemas.microsoft.com/office/word/2010/wordprocessingGroup" xmlns:wpi="http://schemas.microsoft.com/office/word/2010/wordprocessingInk" xmlns:wne="http://schemas.microsoft.com/office/word/2006/wordml" xmlns:wps="http://schemas.microsoft.com/office/word/2010/wordprocessingShape" mc:Ignorable="w14 w15 wp14">
+  <w:abstractNum w:abstractNumId="0">
+    <w:multiLevelType w:val="hybridMultilevel"/>
+    <w:lvl w:ilvl="0">
+      <w:start w:val="1"/>
+      <w:numFmt w:val="bullet"/>
+      <w:isLgl w:val="false"/>
+      <w:suff w:val="tab"/>
+      <w:lvlText w:val="·"/>
+      <w:lvlJc w:val="left"/>
+      <w:pPr>
+        <w:ind w:left="709" w:hanging="360"/>
+      </w:pPr>
+      <w:rPr>
+        <w:rFonts w:hint="default" w:ascii="Symbol" w:hAnsi="Symbol" w:eastAsia="Symbol" w:cs="Symbol"/>
+      </w:rPr>
+    </w:lvl>
+    <w:lvl w:ilvl="1">
+      <w:start w:val="1"/>
+      <w:numFmt w:val="bullet"/>
+      <w:isLgl w:val="false"/>
+      <w:suff w:val="tab"/>
+      <w:lvlText w:val="·"/>
+      <w:lvlJc w:val="left"/>
+      <w:pPr>
+        <w:ind w:left="1429" w:hanging="360"/>
+      </w:pPr>
+      <w:rPr>
+        <w:rFonts w:hint="default" w:ascii="Symbol" w:hAnsi="Symbol" w:eastAsia="Symbol" w:cs="Symbol"/>
+      </w:rPr>
+    </w:lvl>
+    <w:lvl w:ilvl="2">
+      <w:start w:val="1"/>
+      <w:numFmt w:val="bullet"/>
+      <w:isLgl w:val="false"/>
+      <w:suff w:val="tab"/>
+      <w:lvlText w:val="·"/>
+      <w:lvlJc w:val="left"/>
+      <w:pPr>
+        <w:ind w:left="2149" w:hanging="360"/>
+      </w:pPr>
+      <w:rPr>
+        <w:rFonts w:hint="default" w:ascii="Symbol" w:hAnsi="Symbol" w:eastAsia="Symbol" w:cs="Symbol"/>
+      </w:rPr>
+    </w:lvl>
+    <w:lvl w:ilvl="3">
+      <w:start w:val="1"/>
+      <w:numFmt w:val="bullet"/>
+      <w:isLgl w:val="false"/>
+      <w:suff w:val="tab"/>
+      <w:lvlText w:val="·"/>
+      <w:lvlJc w:val="left"/>
+      <w:pPr>
+        <w:ind w:left="2869" w:hanging="360"/>
+      </w:pPr>
+      <w:rPr>
+        <w:rFonts w:hint="default" w:ascii="Symbol" w:hAnsi="Symbol" w:eastAsia="Symbol" w:cs="Symbol"/>
+      </w:rPr>
+    </w:lvl>
+    <w:lvl w:ilvl="4">
+      <w:start w:val="1"/>
+      <w:numFmt w:val="bullet"/>
+      <w:isLgl w:val="false"/>
+      <w:suff w:val="tab"/>
+      <w:lvlText w:val="·"/>
+      <w:lvlJc w:val="left"/>
+      <w:pPr>
+        <w:ind w:left="3589" w:hanging="360"/>
+      </w:pPr>
+      <w:rPr>
+        <w:rFonts w:hint="default" w:ascii="Symbol" w:hAnsi="Symbol" w:eastAsia="Symbol" w:cs="Symbol"/>
+      </w:rPr>
+    </w:lvl>
+    <w:lvl w:ilvl="5">
+      <w:start w:val="1"/>
+      <w:numFmt w:val="bullet"/>
+      <w:isLgl w:val="false"/>
+      <w:suff w:val="tab"/>
+      <w:lvlText w:val="·"/>
+      <w:lvlJc w:val="left"/>
+      <w:pPr>
+        <w:ind w:left="4309" w:hanging="360"/>
+      </w:pPr>
+      <w:rPr>
+        <w:rFonts w:hint="default" w:ascii="Symbol" w:hAnsi="Symbol" w:eastAsia="Symbol" w:cs="Symbol"/>
+      </w:rPr>
+    </w:lvl>
+    <w:lvl w:ilvl="6">
+      <w:start w:val="1"/>
+      <w:numFmt w:val="bullet"/>
+      <w:isLgl w:val="false"/>
+      <w:suff w:val="tab"/>
+      <w:lvlText w:val="·"/>
+      <w:lvlJc w:val="left"/>
+      <w:pPr>
+        <w:ind w:left="5029" w:hanging="360"/>
+      </w:pPr>
+      <w:rPr>
+        <w:rFonts w:hint="default" w:ascii="Symbol" w:hAnsi="Symbol" w:eastAsia="Symbol" w:cs="Symbol"/>
+      </w:rPr>
+    </w:lvl>
+    <w:lvl w:ilvl="7">
+      <w:start w:val="1"/>
+      <w:numFmt w:val="bullet"/>
+      <w:isLgl w:val="false"/>
+      <w:suff w:val="tab"/>
+      <w:lvlText w:val="·"/>
+      <w:lvlJc w:val="left"/>
+      <w:pPr>
+        <w:ind w:left="5749" w:hanging="360"/>
+      </w:pPr>
+      <w:rPr>
+        <w:rFonts w:hint="default" w:ascii="Symbol" w:hAnsi="Symbol" w:eastAsia="Symbol" w:cs="Symbol"/>
+      </w:rPr>
+    </w:lvl>
+    <w:lvl w:ilvl="8">
+      <w:start w:val="1"/>
+      <w:numFmt w:val="bullet"/>
+      <w:isLgl w:val="false"/>
+      <w:suff w:val="tab"/>
+      <w:lvlText w:val="·"/>
+      <w:lvlJc w:val="left"/>
+      <w:pPr>
+        <w:ind w:left="6469" w:hanging="360"/>
+      </w:pPr>
+      <w:rPr>
+        <w:rFonts w:hint="default" w:ascii="Symbol" w:hAnsi="Symbol" w:eastAsia="Symbol" w:cs="Symbol"/>
+      </w:rPr>
+    </w:lvl>
+  </w:abstractNum>
+  <w:num w:numId="1">
+    <w:abstractNumId w:val="0"/>
+  </w:num>
+</w:numbering>
 </file>
 
 <file path=word/styles.xml><?xml version="1.0" encoding="utf-8"?>

</xml_diff>